<commit_message>
Añandiendo precondicion, postcondicion y prototipo
</commit_message>
<xml_diff>
--- a/Desarrollo/SISH/Análisis/SISH_DECUS_009.docx
+++ b/Desarrollo/SISH/Análisis/SISH_DECUS_009.docx
@@ -1,6 +1,6 @@
 
 <file path=word/document.xml><?xml version="1.0" encoding="utf-8"?>
-<w:document xmlns:wpc="http://schemas.microsoft.com/office/word/2010/wordprocessingCanvas" xmlns:cx="http://schemas.microsoft.com/office/drawing/2014/chartex" xmlns:cx1="http://schemas.microsoft.com/office/drawing/2015/9/8/chartex" xmlns:cx2="http://schemas.microsoft.com/office/drawing/2015/10/21/chartex" xmlns:cx3="http://schemas.microsoft.com/office/drawing/2016/5/9/chartex" xmlns:cx4="http://schemas.microsoft.com/office/drawing/2016/5/10/chartex" xmlns:cx5="http://schemas.microsoft.com/office/drawing/2016/5/11/chartex" xmlns:cx6="http://schemas.microsoft.com/office/drawing/2016/5/12/chartex" xmlns:cx7="http://schemas.microsoft.com/office/drawing/2016/5/13/chartex" xmlns:cx8="http://schemas.microsoft.com/office/drawing/2016/5/14/chartex" xmlns:mc="http://schemas.openxmlformats.org/markup-compatibility/2006" xmlns:aink="http://schemas.microsoft.com/office/drawing/2016/ink" xmlns:am3d="http://schemas.microsoft.com/office/drawing/2017/model3d" xmlns:o="urn:schemas-microsoft-com:office:office" xmlns:r="http://schemas.openxmlformats.org/officeDocument/2006/relationships" xmlns:m="http://schemas.openxmlformats.org/officeDocument/2006/math" xmlns:v="urn:schemas-microsoft-com:vml" xmlns:wp14="http://schemas.microsoft.com/office/word/2010/wordprocessingDrawing" xmlns:wp="http://schemas.openxmlformats.org/drawingml/2006/wordprocessingDrawing" xmlns:w10="urn:schemas-microsoft-com:office:word" xmlns:w="http://schemas.openxmlformats.org/wordprocessingml/2006/main" xmlns:w14="http://schemas.microsoft.com/office/word/2010/wordml" xmlns:w15="http://schemas.microsoft.com/office/word/2012/wordml" xmlns:w16cid="http://schemas.microsoft.com/office/word/2016/wordml/cid" xmlns:w16se="http://schemas.microsoft.com/office/word/2015/wordml/symex" xmlns:wpg="http://schemas.microsoft.com/office/word/2010/wordprocessingGroup" xmlns:wpi="http://schemas.microsoft.com/office/word/2010/wordprocessingInk" xmlns:wne="http://schemas.microsoft.com/office/word/2006/wordml" xmlns:wps="http://schemas.microsoft.com/office/word/2010/wordprocessingShape" mc:Ignorable="w14 w15 w16se w16cid wp14">
+<w:document xmlns:wpc="http://schemas.microsoft.com/office/word/2010/wordprocessingCanvas" xmlns:mc="http://schemas.openxmlformats.org/markup-compatibility/2006" xmlns:o="urn:schemas-microsoft-com:office:office" xmlns:r="http://schemas.openxmlformats.org/officeDocument/2006/relationships" xmlns:m="http://schemas.openxmlformats.org/officeDocument/2006/math" xmlns:v="urn:schemas-microsoft-com:vml" xmlns:wp14="http://schemas.microsoft.com/office/word/2010/wordprocessingDrawing" xmlns:wp="http://schemas.openxmlformats.org/drawingml/2006/wordprocessingDrawing" xmlns:w10="urn:schemas-microsoft-com:office:word" xmlns:w="http://schemas.openxmlformats.org/wordprocessingml/2006/main" xmlns:w14="http://schemas.microsoft.com/office/word/2010/wordml" xmlns:w15="http://schemas.microsoft.com/office/word/2012/wordml" xmlns:wpg="http://schemas.microsoft.com/office/word/2010/wordprocessingGroup" xmlns:wpi="http://schemas.microsoft.com/office/word/2010/wordprocessingInk" xmlns:wne="http://schemas.microsoft.com/office/word/2006/wordml" xmlns:wps="http://schemas.microsoft.com/office/word/2010/wordprocessingShape" mc:Ignorable="w14 w15 wp14">
   <w:body>
     <w:p>
       <w:pPr>
@@ -201,7 +201,17 @@
           <w:sz w:val="28"/>
           <w:szCs w:val="28"/>
         </w:rPr>
-        <w:t>Versión 1.0</w:t>
+        <w:t>Versión 1.</w:t>
+      </w:r>
+      <w:r>
+        <w:rPr>
+          <w:rFonts w:ascii="Arial" w:eastAsia="Arial" w:hAnsi="Arial" w:cs="Arial"/>
+          <w:b/>
+          <w:color w:val="000000"/>
+          <w:sz w:val="28"/>
+          <w:szCs w:val="28"/>
+        </w:rPr>
+        <w:t>1</w:t>
       </w:r>
     </w:p>
     <w:p>
@@ -516,7 +526,7 @@
             <w:tcBorders>
               <w:top w:val="nil"/>
               <w:left w:val="single" w:sz="8" w:space="0" w:color="000000"/>
-              <w:bottom w:val="single" w:sz="8" w:space="0" w:color="000000"/>
+              <w:bottom w:val="single" w:sz="4" w:space="0" w:color="auto"/>
               <w:right w:val="single" w:sz="8" w:space="0" w:color="000000"/>
             </w:tcBorders>
             <w:tcMar>
@@ -532,7 +542,7 @@
               <w:jc w:val="center"/>
             </w:pPr>
             <w:r>
-              <w:t xml:space="preserve"> </w:t>
+              <w:t xml:space="preserve"> 09/10/2019</w:t>
             </w:r>
           </w:p>
         </w:tc>
@@ -542,7 +552,7 @@
             <w:tcBorders>
               <w:top w:val="nil"/>
               <w:left w:val="nil"/>
-              <w:bottom w:val="single" w:sz="8" w:space="0" w:color="000000"/>
+              <w:bottom w:val="single" w:sz="4" w:space="0" w:color="auto"/>
               <w:right w:val="single" w:sz="8" w:space="0" w:color="000000"/>
             </w:tcBorders>
             <w:tcMar>
@@ -558,7 +568,7 @@
               <w:jc w:val="center"/>
             </w:pPr>
             <w:r>
-              <w:t xml:space="preserve"> </w:t>
+              <w:t>1.1</w:t>
             </w:r>
           </w:p>
         </w:tc>
@@ -568,7 +578,7 @@
             <w:tcBorders>
               <w:top w:val="nil"/>
               <w:left w:val="nil"/>
-              <w:bottom w:val="single" w:sz="8" w:space="0" w:color="000000"/>
+              <w:bottom w:val="single" w:sz="4" w:space="0" w:color="auto"/>
               <w:right w:val="single" w:sz="8" w:space="0" w:color="000000"/>
             </w:tcBorders>
             <w:tcMar>
@@ -584,7 +594,15 @@
               <w:jc w:val="center"/>
             </w:pPr>
             <w:r>
-              <w:t xml:space="preserve"> </w:t>
+              <w:t xml:space="preserve">Se agrega precondiciones , </w:t>
+            </w:r>
+            <w:proofErr w:type="spellStart"/>
+            <w:r>
+              <w:t>postcondiciones</w:t>
+            </w:r>
+            <w:proofErr w:type="spellEnd"/>
+            <w:r>
+              <w:t xml:space="preserve"> y prototipo</w:t>
             </w:r>
           </w:p>
         </w:tc>
@@ -594,8 +612,108 @@
             <w:tcBorders>
               <w:top w:val="nil"/>
               <w:left w:val="nil"/>
-              <w:bottom w:val="single" w:sz="8" w:space="0" w:color="000000"/>
+              <w:bottom w:val="single" w:sz="4" w:space="0" w:color="auto"/>
               <w:right w:val="single" w:sz="8" w:space="0" w:color="000000"/>
+            </w:tcBorders>
+            <w:tcMar>
+              <w:top w:w="0" w:type="dxa"/>
+              <w:left w:w="0" w:type="dxa"/>
+              <w:bottom w:w="0" w:type="dxa"/>
+              <w:right w:w="0" w:type="dxa"/>
+            </w:tcMar>
+          </w:tcPr>
+          <w:p>
+            <w:pPr>
+              <w:spacing w:before="240" w:after="240"/>
+              <w:jc w:val="center"/>
+            </w:pPr>
+            <w:r>
+              <w:t>Renzo Condori</w:t>
+            </w:r>
+          </w:p>
+        </w:tc>
+      </w:tr>
+      <w:tr>
+        <w:trPr>
+          <w:trHeight w:val="500"/>
+        </w:trPr>
+        <w:tc>
+          <w:tcPr>
+            <w:tcW w:w="2190" w:type="dxa"/>
+            <w:tcBorders>
+              <w:top w:val="single" w:sz="4" w:space="0" w:color="auto"/>
+              <w:left w:val="single" w:sz="4" w:space="0" w:color="auto"/>
+              <w:bottom w:val="single" w:sz="4" w:space="0" w:color="auto"/>
+              <w:right w:val="single" w:sz="4" w:space="0" w:color="auto"/>
+            </w:tcBorders>
+            <w:tcMar>
+              <w:top w:w="0" w:type="dxa"/>
+              <w:left w:w="0" w:type="dxa"/>
+              <w:bottom w:w="0" w:type="dxa"/>
+              <w:right w:w="0" w:type="dxa"/>
+            </w:tcMar>
+          </w:tcPr>
+          <w:p>
+            <w:pPr>
+              <w:spacing w:before="240" w:after="240"/>
+              <w:jc w:val="center"/>
+            </w:pPr>
+          </w:p>
+        </w:tc>
+        <w:tc>
+          <w:tcPr>
+            <w:tcW w:w="1275" w:type="dxa"/>
+            <w:tcBorders>
+              <w:top w:val="single" w:sz="4" w:space="0" w:color="auto"/>
+              <w:left w:val="single" w:sz="4" w:space="0" w:color="auto"/>
+              <w:bottom w:val="single" w:sz="4" w:space="0" w:color="auto"/>
+              <w:right w:val="single" w:sz="4" w:space="0" w:color="auto"/>
+            </w:tcBorders>
+            <w:tcMar>
+              <w:top w:w="0" w:type="dxa"/>
+              <w:left w:w="0" w:type="dxa"/>
+              <w:bottom w:w="0" w:type="dxa"/>
+              <w:right w:w="0" w:type="dxa"/>
+            </w:tcMar>
+          </w:tcPr>
+          <w:p>
+            <w:pPr>
+              <w:spacing w:before="240" w:after="240"/>
+              <w:jc w:val="center"/>
+            </w:pPr>
+          </w:p>
+        </w:tc>
+        <w:tc>
+          <w:tcPr>
+            <w:tcW w:w="3300" w:type="dxa"/>
+            <w:tcBorders>
+              <w:top w:val="single" w:sz="4" w:space="0" w:color="auto"/>
+              <w:left w:val="single" w:sz="4" w:space="0" w:color="auto"/>
+              <w:bottom w:val="single" w:sz="4" w:space="0" w:color="auto"/>
+              <w:right w:val="single" w:sz="4" w:space="0" w:color="auto"/>
+            </w:tcBorders>
+            <w:tcMar>
+              <w:top w:w="0" w:type="dxa"/>
+              <w:left w:w="0" w:type="dxa"/>
+              <w:bottom w:w="0" w:type="dxa"/>
+              <w:right w:w="0" w:type="dxa"/>
+            </w:tcMar>
+          </w:tcPr>
+          <w:p>
+            <w:pPr>
+              <w:spacing w:before="240" w:after="240"/>
+              <w:jc w:val="center"/>
+            </w:pPr>
+          </w:p>
+        </w:tc>
+        <w:tc>
+          <w:tcPr>
+            <w:tcW w:w="2115" w:type="dxa"/>
+            <w:tcBorders>
+              <w:top w:val="single" w:sz="4" w:space="0" w:color="auto"/>
+              <w:left w:val="single" w:sz="4" w:space="0" w:color="auto"/>
+              <w:bottom w:val="single" w:sz="4" w:space="0" w:color="auto"/>
+              <w:right w:val="single" w:sz="4" w:space="0" w:color="auto"/>
             </w:tcBorders>
             <w:tcMar>
               <w:top w:w="0" w:type="dxa"/>
@@ -609,9 +727,6 @@
               <w:spacing w:before="240" w:after="240"/>
               <w:jc w:val="both"/>
             </w:pPr>
-            <w:r>
-              <w:t xml:space="preserve"> </w:t>
-            </w:r>
           </w:p>
         </w:tc>
       </w:tr>
@@ -655,7 +770,7 @@
       <w:sdtContent>
         <w:p>
           <w:pPr>
-            <w:pStyle w:val="TtuloTDC"/>
+            <w:pStyle w:val="TtulodeTDC"/>
             <w:jc w:val="center"/>
             <w:rPr>
               <w:rFonts w:ascii="Times New Roman" w:eastAsia="Times New Roman" w:hAnsi="Times New Roman" w:cs="Times New Roman"/>
@@ -1814,7 +1929,12 @@
     <w:p/>
     <w:p>
       <w:pPr>
-        <w:pStyle w:val="Ttulo2"/>
+        <w:pStyle w:val="Ttulo3"/>
+        <w:numPr>
+          <w:ilvl w:val="1"/>
+          <w:numId w:val="1"/>
+        </w:numPr>
+        <w:ind w:left="1276" w:hanging="425"/>
         <w:rPr>
           <w:rFonts w:ascii="Arial" w:hAnsi="Arial" w:cs="Arial"/>
           <w:b/>
@@ -1822,11 +1942,261 @@
           <w:color w:val="auto"/>
         </w:rPr>
       </w:pPr>
-      <w:bookmarkStart w:id="9" w:name="_GoBack"/>
+      <w:bookmarkStart w:id="9" w:name="_Toc21518535"/>
+      <w:r>
+        <w:rPr>
+          <w:rFonts w:ascii="Arial" w:hAnsi="Arial" w:cs="Arial"/>
+          <w:b/>
+          <w:bCs/>
+          <w:color w:val="auto"/>
+        </w:rPr>
+        <w:t>Precondiciones</w:t>
+      </w:r>
       <w:bookmarkEnd w:id="9"/>
     </w:p>
+    <w:p/>
+    <w:p>
+      <w:pPr>
+        <w:pStyle w:val="Ttulo3"/>
+        <w:numPr>
+          <w:ilvl w:val="2"/>
+          <w:numId w:val="1"/>
+        </w:numPr>
+        <w:ind w:left="1843" w:hanging="567"/>
+        <w:rPr>
+          <w:rFonts w:ascii="Arial" w:hAnsi="Arial" w:cs="Arial"/>
+          <w:b/>
+          <w:bCs/>
+          <w:color w:val="auto"/>
+        </w:rPr>
+      </w:pPr>
+      <w:bookmarkStart w:id="10" w:name="_Toc21518536"/>
+      <w:r>
+        <w:rPr>
+          <w:rFonts w:ascii="Arial" w:hAnsi="Arial" w:cs="Arial"/>
+          <w:b/>
+          <w:bCs/>
+          <w:color w:val="auto"/>
+        </w:rPr>
+        <w:t>Conexión a internet</w:t>
+      </w:r>
+      <w:bookmarkEnd w:id="10"/>
+    </w:p>
+    <w:p/>
+    <w:p>
+      <w:pPr>
+        <w:ind w:left="1440" w:firstLine="720"/>
+        <w:rPr>
+          <w:rFonts w:ascii="Arial" w:eastAsia="Arial" w:hAnsi="Arial" w:cs="Arial"/>
+        </w:rPr>
+      </w:pPr>
+      <w:r>
+        <w:rPr>
+          <w:rFonts w:ascii="Arial" w:eastAsia="Arial" w:hAnsi="Arial" w:cs="Arial"/>
+        </w:rPr>
+        <w:t>El sistema debe estar conectado a internet.</w:t>
+      </w:r>
+    </w:p>
+    <w:p>
+      <w:pPr>
+        <w:pStyle w:val="Ttulo3"/>
+        <w:numPr>
+          <w:ilvl w:val="2"/>
+          <w:numId w:val="1"/>
+        </w:numPr>
+        <w:ind w:left="1843" w:hanging="567"/>
+        <w:rPr>
+          <w:rFonts w:ascii="Arial" w:hAnsi="Arial" w:cs="Arial"/>
+          <w:b/>
+          <w:bCs/>
+          <w:color w:val="auto"/>
+        </w:rPr>
+      </w:pPr>
+      <w:bookmarkStart w:id="11" w:name="_Toc21518537"/>
+      <w:r>
+        <w:rPr>
+          <w:rFonts w:ascii="Arial" w:hAnsi="Arial" w:cs="Arial"/>
+          <w:b/>
+          <w:bCs/>
+          <w:color w:val="auto"/>
+        </w:rPr>
+        <w:t>Acceso a la base de datos</w:t>
+      </w:r>
+      <w:bookmarkEnd w:id="11"/>
+    </w:p>
+    <w:p/>
+    <w:p>
+      <w:pPr>
+        <w:ind w:left="1440" w:firstLine="720"/>
+        <w:rPr>
+          <w:rFonts w:ascii="Arial" w:eastAsia="Arial" w:hAnsi="Arial" w:cs="Arial"/>
+        </w:rPr>
+      </w:pPr>
+      <w:r>
+        <w:rPr>
+          <w:rFonts w:ascii="Arial" w:eastAsia="Arial" w:hAnsi="Arial" w:cs="Arial"/>
+        </w:rPr>
+        <w:t>El sistema debe tener acceso a la base de datos.</w:t>
+      </w:r>
+    </w:p>
+    <w:p>
+      <w:pPr>
+        <w:ind w:left="1440" w:firstLine="720"/>
+        <w:rPr>
+          <w:rFonts w:ascii="Arial" w:eastAsia="Arial" w:hAnsi="Arial" w:cs="Arial"/>
+        </w:rPr>
+      </w:pPr>
+    </w:p>
+    <w:p>
+      <w:pPr>
+        <w:pStyle w:val="Ttulo3"/>
+        <w:numPr>
+          <w:ilvl w:val="1"/>
+          <w:numId w:val="1"/>
+        </w:numPr>
+        <w:ind w:left="1276" w:hanging="425"/>
+        <w:rPr>
+          <w:rFonts w:ascii="Arial" w:hAnsi="Arial" w:cs="Arial"/>
+          <w:b/>
+          <w:bCs/>
+          <w:color w:val="auto"/>
+        </w:rPr>
+      </w:pPr>
+      <w:bookmarkStart w:id="12" w:name="_Toc21518538"/>
+      <w:proofErr w:type="spellStart"/>
+      <w:r>
+        <w:rPr>
+          <w:rFonts w:ascii="Arial" w:hAnsi="Arial" w:cs="Arial"/>
+          <w:b/>
+          <w:bCs/>
+          <w:color w:val="auto"/>
+        </w:rPr>
+        <w:lastRenderedPageBreak/>
+        <w:t>Postcondición</w:t>
+      </w:r>
+      <w:bookmarkEnd w:id="12"/>
+      <w:proofErr w:type="spellEnd"/>
+    </w:p>
+    <w:p/>
+    <w:p>
+      <w:pPr>
+        <w:ind w:left="1276"/>
+        <w:rPr>
+          <w:rFonts w:ascii="Arial" w:hAnsi="Arial" w:cs="Arial"/>
+        </w:rPr>
+      </w:pPr>
+      <w:r>
+        <w:rPr>
+          <w:rFonts w:ascii="Arial" w:hAnsi="Arial" w:cs="Arial"/>
+        </w:rPr>
+        <w:t>El sistema mostrara un mensaje cuando se haya ejecutado la instrucción de la cerradura.</w:t>
+      </w:r>
+    </w:p>
+    <w:p>
+      <w:pPr>
+        <w:pStyle w:val="Ttulo3"/>
+        <w:numPr>
+          <w:ilvl w:val="1"/>
+          <w:numId w:val="1"/>
+        </w:numPr>
+        <w:ind w:left="1276" w:hanging="425"/>
+        <w:rPr>
+          <w:rFonts w:ascii="Arial" w:hAnsi="Arial" w:cs="Arial"/>
+          <w:b/>
+          <w:bCs/>
+          <w:color w:val="auto"/>
+        </w:rPr>
+      </w:pPr>
+      <w:bookmarkStart w:id="13" w:name="_Toc21518539"/>
+      <w:r>
+        <w:rPr>
+          <w:rFonts w:ascii="Arial" w:hAnsi="Arial" w:cs="Arial"/>
+          <w:b/>
+          <w:bCs/>
+          <w:color w:val="auto"/>
+        </w:rPr>
+        <w:t>Prototipo</w:t>
+      </w:r>
+      <w:bookmarkEnd w:id="13"/>
+    </w:p>
+    <w:p>
+      <w:pPr>
+        <w:ind w:left="1276"/>
+      </w:pPr>
+    </w:p>
+    <w:p>
+      <w:pPr>
+        <w:jc w:val="center"/>
+      </w:pPr>
+      <w:r>
+        <w:rPr>
+          <w:noProof/>
+        </w:rPr>
+        <w:drawing>
+          <wp:inline distT="0" distB="0" distL="0" distR="0" wp14:anchorId="63FC8B3F" wp14:editId="6A76E2D3">
+            <wp:extent cx="2790825" cy="4695825"/>
+            <wp:effectExtent l="0" t="0" r="9525" b="9525"/>
+            <wp:docPr id="1" name="Imagen 1"/>
+            <wp:cNvGraphicFramePr>
+              <a:graphicFrameLocks xmlns:a="http://schemas.openxmlformats.org/drawingml/2006/main" noChangeAspect="1"/>
+            </wp:cNvGraphicFramePr>
+            <a:graphic xmlns:a="http://schemas.openxmlformats.org/drawingml/2006/main">
+              <a:graphicData uri="http://schemas.openxmlformats.org/drawingml/2006/picture">
+                <pic:pic xmlns:pic="http://schemas.openxmlformats.org/drawingml/2006/picture">
+                  <pic:nvPicPr>
+                    <pic:cNvPr id="0" name="Picture 1"/>
+                    <pic:cNvPicPr>
+                      <a:picLocks noChangeAspect="1" noChangeArrowheads="1"/>
+                    </pic:cNvPicPr>
+                  </pic:nvPicPr>
+                  <pic:blipFill>
+                    <a:blip r:embed="rId8">
+                      <a:extLst>
+                        <a:ext uri="{28A0092B-C50C-407E-A947-70E740481C1C}">
+                          <a14:useLocalDpi xmlns:a14="http://schemas.microsoft.com/office/drawing/2010/main" val="0"/>
+                        </a:ext>
+                      </a:extLst>
+                    </a:blip>
+                    <a:srcRect/>
+                    <a:stretch>
+                      <a:fillRect/>
+                    </a:stretch>
+                  </pic:blipFill>
+                  <pic:spPr bwMode="auto">
+                    <a:xfrm>
+                      <a:off x="0" y="0"/>
+                      <a:ext cx="2790825" cy="4695825"/>
+                    </a:xfrm>
+                    <a:prstGeom prst="rect">
+                      <a:avLst/>
+                    </a:prstGeom>
+                    <a:noFill/>
+                    <a:ln>
+                      <a:noFill/>
+                    </a:ln>
+                  </pic:spPr>
+                </pic:pic>
+              </a:graphicData>
+            </a:graphic>
+          </wp:inline>
+        </w:drawing>
+      </w:r>
+    </w:p>
+    <w:p>
+      <w:pPr>
+        <w:pStyle w:val="Ttulo2"/>
+        <w:rPr>
+          <w:rFonts w:ascii="Arial" w:hAnsi="Arial" w:cs="Arial"/>
+          <w:b/>
+          <w:bCs/>
+          <w:color w:val="auto"/>
+        </w:rPr>
+      </w:pPr>
+      <w:bookmarkStart w:id="14" w:name="_GoBack"/>
+      <w:bookmarkEnd w:id="14"/>
+    </w:p>
     <w:sectPr>
-      <w:headerReference w:type="default" r:id="rId8"/>
+      <w:headerReference w:type="default" r:id="rId9"/>
       <w:pgSz w:w="12240" w:h="15840"/>
       <w:pgMar w:top="1417" w:right="1701" w:bottom="1417" w:left="1701" w:header="708" w:footer="708" w:gutter="0"/>
       <w:cols w:space="708"/>
@@ -1837,7 +2207,7 @@
 </file>
 
 <file path=word/endnotes.xml><?xml version="1.0" encoding="utf-8"?>
-<w:endnotes xmlns:wpc="http://schemas.microsoft.com/office/word/2010/wordprocessingCanvas" xmlns:cx="http://schemas.microsoft.com/office/drawing/2014/chartex" xmlns:cx1="http://schemas.microsoft.com/office/drawing/2015/9/8/chartex" xmlns:cx2="http://schemas.microsoft.com/office/drawing/2015/10/21/chartex" xmlns:cx3="http://schemas.microsoft.com/office/drawing/2016/5/9/chartex" xmlns:cx4="http://schemas.microsoft.com/office/drawing/2016/5/10/chartex" xmlns:cx5="http://schemas.microsoft.com/office/drawing/2016/5/11/chartex" xmlns:cx6="http://schemas.microsoft.com/office/drawing/2016/5/12/chartex" xmlns:cx7="http://schemas.microsoft.com/office/drawing/2016/5/13/chartex" xmlns:cx8="http://schemas.microsoft.com/office/drawing/2016/5/14/chartex" xmlns:mc="http://schemas.openxmlformats.org/markup-compatibility/2006" xmlns:aink="http://schemas.microsoft.com/office/drawing/2016/ink" xmlns:am3d="http://schemas.microsoft.com/office/drawing/2017/model3d" xmlns:o="urn:schemas-microsoft-com:office:office" xmlns:r="http://schemas.openxmlformats.org/officeDocument/2006/relationships" xmlns:m="http://schemas.openxmlformats.org/officeDocument/2006/math" xmlns:v="urn:schemas-microsoft-com:vml" xmlns:wp14="http://schemas.microsoft.com/office/word/2010/wordprocessingDrawing" xmlns:wp="http://schemas.openxmlformats.org/drawingml/2006/wordprocessingDrawing" xmlns:w10="urn:schemas-microsoft-com:office:word" xmlns:w="http://schemas.openxmlformats.org/wordprocessingml/2006/main" xmlns:w14="http://schemas.microsoft.com/office/word/2010/wordml" xmlns:w15="http://schemas.microsoft.com/office/word/2012/wordml" xmlns:w16cid="http://schemas.microsoft.com/office/word/2016/wordml/cid" xmlns:w16se="http://schemas.microsoft.com/office/word/2015/wordml/symex" xmlns:wpg="http://schemas.microsoft.com/office/word/2010/wordprocessingGroup" xmlns:wpi="http://schemas.microsoft.com/office/word/2010/wordprocessingInk" xmlns:wne="http://schemas.microsoft.com/office/word/2006/wordml" xmlns:wps="http://schemas.microsoft.com/office/word/2010/wordprocessingShape" mc:Ignorable="w14 w15 w16se w16cid wp14">
+<w:endnotes xmlns:wpc="http://schemas.microsoft.com/office/word/2010/wordprocessingCanvas" xmlns:mc="http://schemas.openxmlformats.org/markup-compatibility/2006" xmlns:o="urn:schemas-microsoft-com:office:office" xmlns:r="http://schemas.openxmlformats.org/officeDocument/2006/relationships" xmlns:m="http://schemas.openxmlformats.org/officeDocument/2006/math" xmlns:v="urn:schemas-microsoft-com:vml" xmlns:wp14="http://schemas.microsoft.com/office/word/2010/wordprocessingDrawing" xmlns:wp="http://schemas.openxmlformats.org/drawingml/2006/wordprocessingDrawing" xmlns:w10="urn:schemas-microsoft-com:office:word" xmlns:w="http://schemas.openxmlformats.org/wordprocessingml/2006/main" xmlns:w14="http://schemas.microsoft.com/office/word/2010/wordml" xmlns:w15="http://schemas.microsoft.com/office/word/2012/wordml" xmlns:wpg="http://schemas.microsoft.com/office/word/2010/wordprocessingGroup" xmlns:wpi="http://schemas.microsoft.com/office/word/2010/wordprocessingInk" xmlns:wne="http://schemas.microsoft.com/office/word/2006/wordml" xmlns:wps="http://schemas.microsoft.com/office/word/2010/wordprocessingShape" mc:Ignorable="w14 w15 wp14">
   <w:endnote w:type="separator" w:id="-1">
     <w:p>
       <w:pPr>
@@ -1862,7 +2232,7 @@
 </file>
 
 <file path=word/footnotes.xml><?xml version="1.0" encoding="utf-8"?>
-<w:footnotes xmlns:wpc="http://schemas.microsoft.com/office/word/2010/wordprocessingCanvas" xmlns:cx="http://schemas.microsoft.com/office/drawing/2014/chartex" xmlns:cx1="http://schemas.microsoft.com/office/drawing/2015/9/8/chartex" xmlns:cx2="http://schemas.microsoft.com/office/drawing/2015/10/21/chartex" xmlns:cx3="http://schemas.microsoft.com/office/drawing/2016/5/9/chartex" xmlns:cx4="http://schemas.microsoft.com/office/drawing/2016/5/10/chartex" xmlns:cx5="http://schemas.microsoft.com/office/drawing/2016/5/11/chartex" xmlns:cx6="http://schemas.microsoft.com/office/drawing/2016/5/12/chartex" xmlns:cx7="http://schemas.microsoft.com/office/drawing/2016/5/13/chartex" xmlns:cx8="http://schemas.microsoft.com/office/drawing/2016/5/14/chartex" xmlns:mc="http://schemas.openxmlformats.org/markup-compatibility/2006" xmlns:aink="http://schemas.microsoft.com/office/drawing/2016/ink" xmlns:am3d="http://schemas.microsoft.com/office/drawing/2017/model3d" xmlns:o="urn:schemas-microsoft-com:office:office" xmlns:r="http://schemas.openxmlformats.org/officeDocument/2006/relationships" xmlns:m="http://schemas.openxmlformats.org/officeDocument/2006/math" xmlns:v="urn:schemas-microsoft-com:vml" xmlns:wp14="http://schemas.microsoft.com/office/word/2010/wordprocessingDrawing" xmlns:wp="http://schemas.openxmlformats.org/drawingml/2006/wordprocessingDrawing" xmlns:w10="urn:schemas-microsoft-com:office:word" xmlns:w="http://schemas.openxmlformats.org/wordprocessingml/2006/main" xmlns:w14="http://schemas.microsoft.com/office/word/2010/wordml" xmlns:w15="http://schemas.microsoft.com/office/word/2012/wordml" xmlns:w16cid="http://schemas.microsoft.com/office/word/2016/wordml/cid" xmlns:w16se="http://schemas.microsoft.com/office/word/2015/wordml/symex" xmlns:wpg="http://schemas.microsoft.com/office/word/2010/wordprocessingGroup" xmlns:wpi="http://schemas.microsoft.com/office/word/2010/wordprocessingInk" xmlns:wne="http://schemas.microsoft.com/office/word/2006/wordml" xmlns:wps="http://schemas.microsoft.com/office/word/2010/wordprocessingShape" mc:Ignorable="w14 w15 w16se w16cid wp14">
+<w:footnotes xmlns:wpc="http://schemas.microsoft.com/office/word/2010/wordprocessingCanvas" xmlns:mc="http://schemas.openxmlformats.org/markup-compatibility/2006" xmlns:o="urn:schemas-microsoft-com:office:office" xmlns:r="http://schemas.openxmlformats.org/officeDocument/2006/relationships" xmlns:m="http://schemas.openxmlformats.org/officeDocument/2006/math" xmlns:v="urn:schemas-microsoft-com:vml" xmlns:wp14="http://schemas.microsoft.com/office/word/2010/wordprocessingDrawing" xmlns:wp="http://schemas.openxmlformats.org/drawingml/2006/wordprocessingDrawing" xmlns:w10="urn:schemas-microsoft-com:office:word" xmlns:w="http://schemas.openxmlformats.org/wordprocessingml/2006/main" xmlns:w14="http://schemas.microsoft.com/office/word/2010/wordml" xmlns:w15="http://schemas.microsoft.com/office/word/2012/wordml" xmlns:wpg="http://schemas.microsoft.com/office/word/2010/wordprocessingGroup" xmlns:wpi="http://schemas.microsoft.com/office/word/2010/wordprocessingInk" xmlns:wne="http://schemas.microsoft.com/office/word/2006/wordml" xmlns:wps="http://schemas.microsoft.com/office/word/2010/wordprocessingShape" mc:Ignorable="w14 w15 wp14">
   <w:footnote w:type="separator" w:id="-1">
     <w:p>
       <w:pPr>
@@ -1887,7 +2257,7 @@
 </file>
 
 <file path=word/header1.xml><?xml version="1.0" encoding="utf-8"?>
-<w:hdr xmlns:wpc="http://schemas.microsoft.com/office/word/2010/wordprocessingCanvas" xmlns:cx="http://schemas.microsoft.com/office/drawing/2014/chartex" xmlns:cx1="http://schemas.microsoft.com/office/drawing/2015/9/8/chartex" xmlns:cx2="http://schemas.microsoft.com/office/drawing/2015/10/21/chartex" xmlns:cx3="http://schemas.microsoft.com/office/drawing/2016/5/9/chartex" xmlns:cx4="http://schemas.microsoft.com/office/drawing/2016/5/10/chartex" xmlns:cx5="http://schemas.microsoft.com/office/drawing/2016/5/11/chartex" xmlns:cx6="http://schemas.microsoft.com/office/drawing/2016/5/12/chartex" xmlns:cx7="http://schemas.microsoft.com/office/drawing/2016/5/13/chartex" xmlns:cx8="http://schemas.microsoft.com/office/drawing/2016/5/14/chartex" xmlns:mc="http://schemas.openxmlformats.org/markup-compatibility/2006" xmlns:aink="http://schemas.microsoft.com/office/drawing/2016/ink" xmlns:am3d="http://schemas.microsoft.com/office/drawing/2017/model3d" xmlns:o="urn:schemas-microsoft-com:office:office" xmlns:r="http://schemas.openxmlformats.org/officeDocument/2006/relationships" xmlns:m="http://schemas.openxmlformats.org/officeDocument/2006/math" xmlns:v="urn:schemas-microsoft-com:vml" xmlns:wp14="http://schemas.microsoft.com/office/word/2010/wordprocessingDrawing" xmlns:wp="http://schemas.openxmlformats.org/drawingml/2006/wordprocessingDrawing" xmlns:w10="urn:schemas-microsoft-com:office:word" xmlns:w="http://schemas.openxmlformats.org/wordprocessingml/2006/main" xmlns:w14="http://schemas.microsoft.com/office/word/2010/wordml" xmlns:w15="http://schemas.microsoft.com/office/word/2012/wordml" xmlns:w16cid="http://schemas.microsoft.com/office/word/2016/wordml/cid" xmlns:w16se="http://schemas.microsoft.com/office/word/2015/wordml/symex" xmlns:wpg="http://schemas.microsoft.com/office/word/2010/wordprocessingGroup" xmlns:wpi="http://schemas.microsoft.com/office/word/2010/wordprocessingInk" xmlns:wne="http://schemas.microsoft.com/office/word/2006/wordml" xmlns:wps="http://schemas.microsoft.com/office/word/2010/wordprocessingShape" mc:Ignorable="w14 w15 w16se w16cid wp14">
+<w:hdr xmlns:wpc="http://schemas.microsoft.com/office/word/2010/wordprocessingCanvas" xmlns:mc="http://schemas.openxmlformats.org/markup-compatibility/2006" xmlns:o="urn:schemas-microsoft-com:office:office" xmlns:r="http://schemas.openxmlformats.org/officeDocument/2006/relationships" xmlns:m="http://schemas.openxmlformats.org/officeDocument/2006/math" xmlns:v="urn:schemas-microsoft-com:vml" xmlns:wp14="http://schemas.microsoft.com/office/word/2010/wordprocessingDrawing" xmlns:wp="http://schemas.openxmlformats.org/drawingml/2006/wordprocessingDrawing" xmlns:w10="urn:schemas-microsoft-com:office:word" xmlns:w="http://schemas.openxmlformats.org/wordprocessingml/2006/main" xmlns:w14="http://schemas.microsoft.com/office/word/2010/wordml" xmlns:w15="http://schemas.microsoft.com/office/word/2012/wordml" xmlns:wpg="http://schemas.microsoft.com/office/word/2010/wordprocessingGroup" xmlns:wpi="http://schemas.microsoft.com/office/word/2010/wordprocessingInk" xmlns:wne="http://schemas.microsoft.com/office/word/2006/wordml" xmlns:wps="http://schemas.microsoft.com/office/word/2010/wordprocessingShape" mc:Ignorable="w14 w15 wp14">
   <w:tbl>
     <w:tblPr>
       <w:tblW w:w="0" w:type="auto"/>
@@ -2022,7 +2392,7 @@
               <w:sz w:val="20"/>
               <w:szCs w:val="20"/>
             </w:rPr>
-            <w:t>0</w:t>
+            <w:t>1</w:t>
           </w:r>
         </w:p>
       </w:tc>
@@ -2216,8 +2586,8 @@
 </file>
 
 <file path=word/numbering.xml><?xml version="1.0" encoding="utf-8"?>
-<w:numbering xmlns:wpc="http://schemas.microsoft.com/office/word/2010/wordprocessingCanvas" xmlns:cx="http://schemas.microsoft.com/office/drawing/2014/chartex" xmlns:cx1="http://schemas.microsoft.com/office/drawing/2015/9/8/chartex" xmlns:cx2="http://schemas.microsoft.com/office/drawing/2015/10/21/chartex" xmlns:cx3="http://schemas.microsoft.com/office/drawing/2016/5/9/chartex" xmlns:cx4="http://schemas.microsoft.com/office/drawing/2016/5/10/chartex" xmlns:cx5="http://schemas.microsoft.com/office/drawing/2016/5/11/chartex" xmlns:cx6="http://schemas.microsoft.com/office/drawing/2016/5/12/chartex" xmlns:cx7="http://schemas.microsoft.com/office/drawing/2016/5/13/chartex" xmlns:cx8="http://schemas.microsoft.com/office/drawing/2016/5/14/chartex" xmlns:mc="http://schemas.openxmlformats.org/markup-compatibility/2006" xmlns:aink="http://schemas.microsoft.com/office/drawing/2016/ink" xmlns:am3d="http://schemas.microsoft.com/office/drawing/2017/model3d" xmlns:o="urn:schemas-microsoft-com:office:office" xmlns:r="http://schemas.openxmlformats.org/officeDocument/2006/relationships" xmlns:m="http://schemas.openxmlformats.org/officeDocument/2006/math" xmlns:v="urn:schemas-microsoft-com:vml" xmlns:wp14="http://schemas.microsoft.com/office/word/2010/wordprocessingDrawing" xmlns:wp="http://schemas.openxmlformats.org/drawingml/2006/wordprocessingDrawing" xmlns:w10="urn:schemas-microsoft-com:office:word" xmlns:w="http://schemas.openxmlformats.org/wordprocessingml/2006/main" xmlns:w14="http://schemas.microsoft.com/office/word/2010/wordml" xmlns:w15="http://schemas.microsoft.com/office/word/2012/wordml" xmlns:w16cid="http://schemas.microsoft.com/office/word/2016/wordml/cid" xmlns:w16se="http://schemas.microsoft.com/office/word/2015/wordml/symex" xmlns:wpg="http://schemas.microsoft.com/office/word/2010/wordprocessingGroup" xmlns:wpi="http://schemas.microsoft.com/office/word/2010/wordprocessingInk" xmlns:wne="http://schemas.microsoft.com/office/word/2006/wordml" xmlns:wps="http://schemas.microsoft.com/office/word/2010/wordprocessingShape" mc:Ignorable="w14 w15 w16se w16cid wp14">
-  <w:abstractNum w:abstractNumId="0" w15:restartNumberingAfterBreak="0">
+<w:numbering xmlns:wpc="http://schemas.microsoft.com/office/word/2010/wordprocessingCanvas" xmlns:mc="http://schemas.openxmlformats.org/markup-compatibility/2006" xmlns:o="urn:schemas-microsoft-com:office:office" xmlns:r="http://schemas.openxmlformats.org/officeDocument/2006/relationships" xmlns:m="http://schemas.openxmlformats.org/officeDocument/2006/math" xmlns:v="urn:schemas-microsoft-com:vml" xmlns:wp14="http://schemas.microsoft.com/office/word/2010/wordprocessingDrawing" xmlns:wp="http://schemas.openxmlformats.org/drawingml/2006/wordprocessingDrawing" xmlns:w10="urn:schemas-microsoft-com:office:word" xmlns:w="http://schemas.openxmlformats.org/wordprocessingml/2006/main" xmlns:w14="http://schemas.microsoft.com/office/word/2010/wordml" xmlns:w15="http://schemas.microsoft.com/office/word/2012/wordml" xmlns:wpg="http://schemas.microsoft.com/office/word/2010/wordprocessingGroup" xmlns:wpi="http://schemas.microsoft.com/office/word/2010/wordprocessingInk" xmlns:wne="http://schemas.microsoft.com/office/word/2006/wordml" xmlns:wps="http://schemas.microsoft.com/office/word/2010/wordprocessingShape" mc:Ignorable="w14 w15 wp14">
+  <w:abstractNum w:abstractNumId="0">
     <w:nsid w:val="241A3A89"/>
     <w:multiLevelType w:val="hybridMultilevel"/>
     <w:tmpl w:val="320C8614"/>
@@ -2306,7 +2676,7 @@
       </w:pPr>
     </w:lvl>
   </w:abstractNum>
-  <w:abstractNum w:abstractNumId="1" w15:restartNumberingAfterBreak="0">
+  <w:abstractNum w:abstractNumId="1">
     <w:nsid w:val="6D801887"/>
     <w:multiLevelType w:val="multilevel"/>
     <w:tmpl w:val="0C0A001F"/>
@@ -2419,7 +2789,7 @@
       </w:pPr>
     </w:lvl>
   </w:abstractNum>
-  <w:abstractNum w:abstractNumId="2" w15:restartNumberingAfterBreak="0">
+  <w:abstractNum w:abstractNumId="2">
     <w:nsid w:val="708317B4"/>
     <w:multiLevelType w:val="multilevel"/>
     <w:tmpl w:val="E71A7452"/>
@@ -2553,7 +2923,7 @@
 </file>
 
 <file path=word/styles.xml><?xml version="1.0" encoding="utf-8"?>
-<w:styles xmlns:mc="http://schemas.openxmlformats.org/markup-compatibility/2006" xmlns:r="http://schemas.openxmlformats.org/officeDocument/2006/relationships" xmlns:w="http://schemas.openxmlformats.org/wordprocessingml/2006/main" xmlns:w14="http://schemas.microsoft.com/office/word/2010/wordml" xmlns:w15="http://schemas.microsoft.com/office/word/2012/wordml" xmlns:w16cid="http://schemas.microsoft.com/office/word/2016/wordml/cid" xmlns:w16se="http://schemas.microsoft.com/office/word/2015/wordml/symex" mc:Ignorable="w14 w15 w16se w16cid">
+<w:styles xmlns:mc="http://schemas.openxmlformats.org/markup-compatibility/2006" xmlns:r="http://schemas.openxmlformats.org/officeDocument/2006/relationships" xmlns:w="http://schemas.openxmlformats.org/wordprocessingml/2006/main" xmlns:w14="http://schemas.microsoft.com/office/word/2010/wordml" xmlns:w15="http://schemas.microsoft.com/office/word/2012/wordml" mc:Ignorable="w14 w15">
   <w:docDefaults>
     <w:rPrDefault>
       <w:rPr>
@@ -2569,7 +2939,7 @@
       </w:pPr>
     </w:pPrDefault>
   </w:docDefaults>
-  <w:latentStyles w:defLockedState="0" w:defUIPriority="99" w:defSemiHidden="0" w:defUnhideWhenUsed="0" w:defQFormat="0" w:count="377">
+  <w:latentStyles w:defLockedState="0" w:defUIPriority="99" w:defSemiHidden="0" w:defUnhideWhenUsed="0" w:defQFormat="0" w:count="371">
     <w:lsdException w:name="Normal" w:uiPriority="0" w:qFormat="1"/>
     <w:lsdException w:name="heading 1" w:uiPriority="9" w:qFormat="1"/>
     <w:lsdException w:name="heading 2" w:semiHidden="1" w:uiPriority="9" w:unhideWhenUsed="1" w:qFormat="1"/>
@@ -2941,12 +3311,6 @@
     <w:lsdException w:name="List Table 5 Dark Accent 6" w:uiPriority="50"/>
     <w:lsdException w:name="List Table 6 Colorful Accent 6" w:uiPriority="51"/>
     <w:lsdException w:name="List Table 7 Colorful Accent 6" w:uiPriority="52"/>
-    <w:lsdException w:name="Mention" w:semiHidden="1" w:unhideWhenUsed="1"/>
-    <w:lsdException w:name="Smart Hyperlink" w:semiHidden="1" w:unhideWhenUsed="1"/>
-    <w:lsdException w:name="Hashtag" w:semiHidden="1" w:unhideWhenUsed="1"/>
-    <w:lsdException w:name="Unresolved Mention" w:semiHidden="1" w:unhideWhenUsed="1"/>
-    <w:lsdException w:name="Smart Link" w:semiHidden="1" w:unhideWhenUsed="1"/>
-    <w:lsdException w:name="Smart Link Error" w:semiHidden="1" w:unhideWhenUsed="1"/>
   </w:latentStyles>
   <w:style w:type="paragraph" w:default="1" w:styleId="Normal">
     <w:name w:val="Normal"/>
@@ -3100,7 +3464,7 @@
       <w:lang w:val="es-PE" w:eastAsia="es-PE"/>
     </w:rPr>
   </w:style>
-  <w:style w:type="paragraph" w:styleId="TtuloTDC">
+  <w:style w:type="paragraph" w:styleId="TtulodeTDC">
     <w:name w:val="TOC Heading"/>
     <w:basedOn w:val="Ttulo1"/>
     <w:next w:val="Normal"/>
@@ -3557,7 +3921,7 @@
 </file>
 
 <file path=customXml/itemProps1.xml><?xml version="1.0" encoding="utf-8"?>
-<ds:datastoreItem xmlns:ds="http://schemas.openxmlformats.org/officeDocument/2006/customXml" ds:itemID="{996DD6FE-D2BE-4EC8-8280-7B04B0092F73}">
+<ds:datastoreItem xmlns:ds="http://schemas.openxmlformats.org/officeDocument/2006/customXml" ds:itemID="{5FE4520A-17AB-45BB-84A5-7D3D687C2B1F}">
   <ds:schemaRefs>
     <ds:schemaRef ds:uri="http://schemas.openxmlformats.org/officeDocument/2006/bibliography"/>
   </ds:schemaRefs>

</xml_diff>